<commit_message>
Completed and signed approval form
</commit_message>
<xml_diff>
--- a/WGU/Task1/Software Development Capstone Topic Approval Form.docx
+++ b/WGU/Task1/Software Development Capstone Topic Approval Form.docx
@@ -1,6 +1,6 @@
 
 <file path=word/document.xml><?xml version="1.0" encoding="utf-8"?>
-<w:document xmlns:wpc="http://schemas.microsoft.com/office/word/2010/wordprocessingCanvas" xmlns:cx="http://schemas.microsoft.com/office/drawing/2014/chartex" xmlns:cx1="http://schemas.microsoft.com/office/drawing/2015/9/8/chartex" xmlns:cx2="http://schemas.microsoft.com/office/drawing/2015/10/21/chartex" xmlns:cx3="http://schemas.microsoft.com/office/drawing/2016/5/9/chartex" xmlns:cx4="http://schemas.microsoft.com/office/drawing/2016/5/10/chartex" xmlns:cx5="http://schemas.microsoft.com/office/drawing/2016/5/11/chartex" xmlns:cx6="http://schemas.microsoft.com/office/drawing/2016/5/12/chartex" xmlns:cx7="http://schemas.microsoft.com/office/drawing/2016/5/13/chartex" xmlns:cx8="http://schemas.microsoft.com/office/drawing/2016/5/14/chartex" xmlns:mc="http://schemas.openxmlformats.org/markup-compatibility/2006" xmlns:aink="http://schemas.microsoft.com/office/drawing/2016/ink" xmlns:am3d="http://schemas.microsoft.com/office/drawing/2017/model3d" xmlns:o="urn:schemas-microsoft-com:office:office" xmlns:r="http://schemas.openxmlformats.org/officeDocument/2006/relationships" xmlns:m="http://schemas.openxmlformats.org/officeDocument/2006/math" xmlns:v="urn:schemas-microsoft-com:vml" xmlns:wp14="http://schemas.microsoft.com/office/word/2010/wordprocessingDrawing" xmlns:wp="http://schemas.openxmlformats.org/drawingml/2006/wordprocessingDrawing" xmlns:w10="urn:schemas-microsoft-com:office:word" xmlns:w="http://schemas.openxmlformats.org/wordprocessingml/2006/main" xmlns:w14="http://schemas.microsoft.com/office/word/2010/wordml" xmlns:w15="http://schemas.microsoft.com/office/word/2012/wordml" xmlns:w16cex="http://schemas.microsoft.com/office/word/2018/wordml/cex" xmlns:w16cid="http://schemas.microsoft.com/office/word/2016/wordml/cid" xmlns:w16="http://schemas.microsoft.com/office/word/2018/wordml" xmlns:w16se="http://schemas.microsoft.com/office/word/2015/wordml/symex" xmlns:wpg="http://schemas.microsoft.com/office/word/2010/wordprocessingGroup" xmlns:wpi="http://schemas.microsoft.com/office/word/2010/wordprocessingInk" xmlns:wne="http://schemas.microsoft.com/office/word/2006/wordml" xmlns:wps="http://schemas.microsoft.com/office/word/2010/wordprocessingShape" mc:Ignorable="w14 w15 w16se w16cid w16 w16cex wp14">
+<w:document xmlns:wpc="http://schemas.microsoft.com/office/word/2010/wordprocessingCanvas" xmlns:cx="http://schemas.microsoft.com/office/drawing/2014/chartex" xmlns:cx1="http://schemas.microsoft.com/office/drawing/2015/9/8/chartex" xmlns:cx2="http://schemas.microsoft.com/office/drawing/2015/10/21/chartex" xmlns:cx3="http://schemas.microsoft.com/office/drawing/2016/5/9/chartex" xmlns:cx4="http://schemas.microsoft.com/office/drawing/2016/5/10/chartex" xmlns:cx5="http://schemas.microsoft.com/office/drawing/2016/5/11/chartex" xmlns:cx6="http://schemas.microsoft.com/office/drawing/2016/5/12/chartex" xmlns:cx7="http://schemas.microsoft.com/office/drawing/2016/5/13/chartex" xmlns:cx8="http://schemas.microsoft.com/office/drawing/2016/5/14/chartex" xmlns:mc="http://schemas.openxmlformats.org/markup-compatibility/2006" xmlns:aink="http://schemas.microsoft.com/office/drawing/2016/ink" xmlns:am3d="http://schemas.microsoft.com/office/drawing/2017/model3d" xmlns:o="urn:schemas-microsoft-com:office:office" xmlns:r="http://schemas.openxmlformats.org/officeDocument/2006/relationships" xmlns:m="http://schemas.openxmlformats.org/officeDocument/2006/math" xmlns:v="urn:schemas-microsoft-com:vml" xmlns:wp14="http://schemas.microsoft.com/office/word/2010/wordprocessingDrawing" xmlns:wp="http://schemas.openxmlformats.org/drawingml/2006/wordprocessingDrawing" xmlns:w10="urn:schemas-microsoft-com:office:word" xmlns:w="http://schemas.openxmlformats.org/wordprocessingml/2006/main" xmlns:w14="http://schemas.microsoft.com/office/word/2010/wordml" xmlns:w15="http://schemas.microsoft.com/office/word/2012/wordml" xmlns:w16cid="http://schemas.microsoft.com/office/word/2016/wordml/cid" xmlns:w16se="http://schemas.microsoft.com/office/word/2015/wordml/symex" xmlns:wpg="http://schemas.microsoft.com/office/word/2010/wordprocessingGroup" xmlns:wpi="http://schemas.microsoft.com/office/word/2010/wordprocessingInk" xmlns:wne="http://schemas.microsoft.com/office/word/2006/wordml" xmlns:wps="http://schemas.microsoft.com/office/word/2010/wordprocessingShape" mc:Ignorable="w14 w15 w16se w16cid wp14">
   <w:body>
     <w:p>
       <w:pPr>
@@ -223,6 +223,7 @@
     <w:p>
       <w:pPr>
         <w:rPr>
+          <w:color w:val="1F497D" w:themeColor="text2"/>
           <w:sz w:val="20"/>
           <w:szCs w:val="20"/>
         </w:rPr>
@@ -246,7 +247,21 @@
           <w:sz w:val="20"/>
           <w:szCs w:val="20"/>
         </w:rPr>
-        <w:t xml:space="preserve"> (Y/N)</w:t>
+        <w:t xml:space="preserve"> (Y/</w:t>
+      </w:r>
+      <w:r>
+        <w:rPr>
+          <w:sz w:val="20"/>
+          <w:szCs w:val="20"/>
+        </w:rPr>
+        <w:t>N</w:t>
+      </w:r>
+      <w:r>
+        <w:rPr>
+          <w:sz w:val="20"/>
+          <w:szCs w:val="20"/>
+        </w:rPr>
+        <w:t>)</w:t>
       </w:r>
       <w:r>
         <w:rPr>
@@ -254,6 +269,14 @@
           <w:szCs w:val="20"/>
         </w:rPr>
         <w:br/>
+      </w:r>
+      <w:r>
+        <w:rPr>
+          <w:color w:val="1F497D" w:themeColor="text2"/>
+          <w:sz w:val="20"/>
+          <w:szCs w:val="20"/>
+        </w:rPr>
+        <w:t>No proprietary company information will be used.</w:t>
       </w:r>
     </w:p>
     <w:p>
@@ -340,6 +363,130 @@
       <w:pPr>
         <w:pStyle w:val="ListParagraph"/>
         <w:rPr>
+          <w:color w:val="1F497D" w:themeColor="text2"/>
+          <w:sz w:val="20"/>
+          <w:szCs w:val="20"/>
+        </w:rPr>
+      </w:pPr>
+      <w:r>
+        <w:rPr>
+          <w:color w:val="1F497D" w:themeColor="text2"/>
+          <w:sz w:val="20"/>
+          <w:szCs w:val="20"/>
+        </w:rPr>
+        <w:t>This is an application for cataloging and reporting f</w:t>
+      </w:r>
+      <w:r>
+        <w:rPr>
+          <w:color w:val="1F497D" w:themeColor="text2"/>
+          <w:sz w:val="20"/>
+          <w:szCs w:val="20"/>
+        </w:rPr>
+        <w:t xml:space="preserve">ile </w:t>
+      </w:r>
+      <w:r>
+        <w:rPr>
+          <w:color w:val="1F497D" w:themeColor="text2"/>
+          <w:sz w:val="20"/>
+          <w:szCs w:val="20"/>
+        </w:rPr>
+        <w:t>i</w:t>
+      </w:r>
+      <w:r>
+        <w:rPr>
+          <w:color w:val="1F497D" w:themeColor="text2"/>
+          <w:sz w:val="20"/>
+          <w:szCs w:val="20"/>
+        </w:rPr>
+        <w:t xml:space="preserve">nformation </w:t>
+      </w:r>
+      <w:r>
+        <w:rPr>
+          <w:color w:val="1F497D" w:themeColor="text2"/>
+          <w:sz w:val="20"/>
+          <w:szCs w:val="20"/>
+        </w:rPr>
+        <w:t>from disparate sources.</w:t>
+      </w:r>
+    </w:p>
+    <w:p>
+      <w:pPr>
+        <w:pStyle w:val="ListParagraph"/>
+        <w:rPr>
+          <w:color w:val="1F497D" w:themeColor="text2"/>
+          <w:sz w:val="20"/>
+          <w:szCs w:val="20"/>
+        </w:rPr>
+      </w:pPr>
+      <w:r>
+        <w:rPr>
+          <w:color w:val="1F497D" w:themeColor="text2"/>
+          <w:sz w:val="20"/>
+          <w:szCs w:val="20"/>
+        </w:rPr>
+        <w:t>This will crawl target file systems to g</w:t>
+      </w:r>
+      <w:r>
+        <w:rPr>
+          <w:color w:val="1F497D" w:themeColor="text2"/>
+          <w:sz w:val="20"/>
+          <w:szCs w:val="20"/>
+        </w:rPr>
+        <w:t>ather and catalog file information (</w:t>
+      </w:r>
+      <w:r>
+        <w:rPr>
+          <w:color w:val="1F497D" w:themeColor="text2"/>
+          <w:sz w:val="20"/>
+          <w:szCs w:val="20"/>
+        </w:rPr>
+        <w:t>i.e.</w:t>
+      </w:r>
+      <w:r>
+        <w:rPr>
+          <w:color w:val="1F497D" w:themeColor="text2"/>
+          <w:sz w:val="20"/>
+          <w:szCs w:val="20"/>
+        </w:rPr>
+        <w:t xml:space="preserve"> file system location, size, modification date) as well as meta data contained within files (</w:t>
+      </w:r>
+      <w:r>
+        <w:rPr>
+          <w:color w:val="1F497D" w:themeColor="text2"/>
+          <w:sz w:val="20"/>
+          <w:szCs w:val="20"/>
+        </w:rPr>
+        <w:t>i.e.</w:t>
+      </w:r>
+      <w:r>
+        <w:rPr>
+          <w:color w:val="1F497D" w:themeColor="text2"/>
+          <w:sz w:val="20"/>
+          <w:szCs w:val="20"/>
+        </w:rPr>
+        <w:t xml:space="preserve"> Author, </w:t>
+      </w:r>
+      <w:r>
+        <w:rPr>
+          <w:color w:val="1F497D" w:themeColor="text2"/>
+          <w:sz w:val="20"/>
+          <w:szCs w:val="20"/>
+        </w:rPr>
+        <w:t>GPS</w:t>
+      </w:r>
+      <w:r>
+        <w:rPr>
+          <w:color w:val="1F497D" w:themeColor="text2"/>
+          <w:sz w:val="20"/>
+          <w:szCs w:val="20"/>
+        </w:rPr>
+        <w:t xml:space="preserve"> location, resolution) as is supported by the file type and its relevance to customer requirements.</w:t>
+      </w:r>
+    </w:p>
+    <w:p>
+      <w:pPr>
+        <w:pStyle w:val="ListParagraph"/>
+        <w:rPr>
           <w:sz w:val="20"/>
           <w:szCs w:val="20"/>
         </w:rPr>
@@ -376,10 +523,381 @@
       <w:pPr>
         <w:pStyle w:val="ListParagraph"/>
         <w:rPr>
-          <w:sz w:val="20"/>
-          <w:szCs w:val="20"/>
-        </w:rPr>
-      </w:pPr>
+          <w:color w:val="1F497D" w:themeColor="text2"/>
+          <w:sz w:val="20"/>
+          <w:szCs w:val="20"/>
+        </w:rPr>
+      </w:pPr>
+      <w:r>
+        <w:rPr>
+          <w:color w:val="1F497D" w:themeColor="text2"/>
+          <w:sz w:val="20"/>
+          <w:szCs w:val="20"/>
+        </w:rPr>
+        <w:t>T</w:t>
+      </w:r>
+      <w:r>
+        <w:rPr>
+          <w:color w:val="1F497D" w:themeColor="text2"/>
+          <w:sz w:val="20"/>
+          <w:szCs w:val="20"/>
+        </w:rPr>
+        <w:t xml:space="preserve">he </w:t>
+      </w:r>
+      <w:r>
+        <w:rPr>
+          <w:color w:val="1F497D" w:themeColor="text2"/>
+          <w:sz w:val="20"/>
+          <w:szCs w:val="20"/>
+        </w:rPr>
+        <w:t>marketing department</w:t>
+      </w:r>
+      <w:r>
+        <w:rPr>
+          <w:color w:val="1F497D" w:themeColor="text2"/>
+          <w:sz w:val="20"/>
+          <w:szCs w:val="20"/>
+        </w:rPr>
+        <w:t xml:space="preserve"> has two issues: They are running out of shared disk space</w:t>
+      </w:r>
+      <w:r>
+        <w:rPr>
+          <w:color w:val="1F497D" w:themeColor="text2"/>
+          <w:sz w:val="20"/>
+          <w:szCs w:val="20"/>
+        </w:rPr>
+        <w:t>;</w:t>
+      </w:r>
+      <w:r>
+        <w:rPr>
+          <w:color w:val="1F497D" w:themeColor="text2"/>
+          <w:sz w:val="20"/>
+          <w:szCs w:val="20"/>
+        </w:rPr>
+        <w:t xml:space="preserve"> and they recent staff turnover has made it difficult to locate critical marketing material. </w:t>
+      </w:r>
+      <w:r>
+        <w:rPr>
+          <w:color w:val="1F497D" w:themeColor="text2"/>
+          <w:sz w:val="20"/>
+          <w:szCs w:val="20"/>
+        </w:rPr>
+        <w:t>They</w:t>
+      </w:r>
+      <w:r>
+        <w:rPr>
+          <w:color w:val="1F497D" w:themeColor="text2"/>
+          <w:sz w:val="20"/>
+          <w:szCs w:val="20"/>
+        </w:rPr>
+        <w:t xml:space="preserve"> are required to remove files that are no longer needed</w:t>
+      </w:r>
+      <w:r>
+        <w:rPr>
+          <w:color w:val="1F497D" w:themeColor="text2"/>
+          <w:sz w:val="20"/>
+          <w:szCs w:val="20"/>
+        </w:rPr>
+        <w:t xml:space="preserve"> </w:t>
+      </w:r>
+      <w:r>
+        <w:rPr>
+          <w:color w:val="1F497D" w:themeColor="text2"/>
+          <w:sz w:val="20"/>
+          <w:szCs w:val="20"/>
+        </w:rPr>
+        <w:t xml:space="preserve">and to remove unnecessary redundancies before they can require additional storage space. They need to re-organize all marketing files and define governance so marketing materials can be more easily located in the future. Previously, there was no official governance, and marketing materials have been scattered across loosely structured file shares, personal workstations and even </w:t>
+      </w:r>
+      <w:r>
+        <w:rPr>
+          <w:color w:val="1F497D" w:themeColor="text2"/>
+          <w:sz w:val="20"/>
+          <w:szCs w:val="20"/>
+        </w:rPr>
+        <w:t>on DVDs stored in physical file cabinets. It was determined that all files need to be centrally cataloged</w:t>
+      </w:r>
+      <w:r>
+        <w:rPr>
+          <w:color w:val="1F497D" w:themeColor="text2"/>
+          <w:sz w:val="20"/>
+          <w:szCs w:val="20"/>
+        </w:rPr>
+        <w:t xml:space="preserve">. Each cataloged file </w:t>
+      </w:r>
+      <w:r>
+        <w:rPr>
+          <w:color w:val="1F497D" w:themeColor="text2"/>
+          <w:sz w:val="20"/>
+          <w:szCs w:val="20"/>
+        </w:rPr>
+        <w:t>needs to include information about the file system location and contents of the file, including file type, size, and creation and modification dates. For file types that support/include it, meta data information should be extracted, including title, description, producer, composer, author, resolution, resolution, duration, dimensions, bit rate and geographic location.</w:t>
+      </w:r>
+    </w:p>
+    <w:p>
+      <w:pPr>
+        <w:pStyle w:val="ListParagraph"/>
+        <w:rPr>
+          <w:color w:val="1F497D" w:themeColor="text2"/>
+          <w:sz w:val="20"/>
+          <w:szCs w:val="20"/>
+        </w:rPr>
+      </w:pPr>
+      <w:r>
+        <w:rPr>
+          <w:color w:val="1F497D" w:themeColor="text2"/>
+          <w:sz w:val="20"/>
+          <w:szCs w:val="20"/>
+        </w:rPr>
+        <w:t xml:space="preserve">There are solutions on the market that could be used, such as file system linters and </w:t>
+      </w:r>
+      <w:r>
+        <w:rPr>
+          <w:color w:val="1F497D" w:themeColor="text2"/>
+          <w:sz w:val="20"/>
+          <w:szCs w:val="20"/>
+        </w:rPr>
+        <w:t>multimedia cataloging software. However, affordable file system linters do not deal well with large amounts of files</w:t>
+      </w:r>
+      <w:r>
+        <w:rPr>
+          <w:color w:val="1F497D" w:themeColor="text2"/>
+          <w:sz w:val="20"/>
+          <w:szCs w:val="20"/>
+        </w:rPr>
+        <w:t>,</w:t>
+      </w:r>
+      <w:r>
+        <w:rPr>
+          <w:color w:val="1F497D" w:themeColor="text2"/>
+          <w:sz w:val="20"/>
+          <w:szCs w:val="20"/>
+        </w:rPr>
+        <w:t xml:space="preserve"> or</w:t>
+      </w:r>
+      <w:r>
+        <w:rPr>
+          <w:color w:val="1F497D" w:themeColor="text2"/>
+          <w:sz w:val="20"/>
+          <w:szCs w:val="20"/>
+        </w:rPr>
+        <w:t xml:space="preserve"> they don’t</w:t>
+      </w:r>
+      <w:r>
+        <w:rPr>
+          <w:color w:val="1F497D" w:themeColor="text2"/>
+          <w:sz w:val="20"/>
+          <w:szCs w:val="20"/>
+        </w:rPr>
+        <w:t xml:space="preserve"> have the ability to catalog files from several removable media sources in a single instance. Affordable multimedia cataloging software is mainly geared toward single-user instances. Other more expensive solutions also include functionality which will never be used by the marketing department, making their cost unjustifiable.</w:t>
+      </w:r>
+    </w:p>
+    <w:p>
+      <w:pPr>
+        <w:pStyle w:val="ListParagraph"/>
+        <w:rPr>
+          <w:sz w:val="20"/>
+          <w:szCs w:val="20"/>
+        </w:rPr>
+      </w:pPr>
+      <w:r>
+        <w:rPr>
+          <w:color w:val="1F497D" w:themeColor="text2"/>
+          <w:sz w:val="20"/>
+          <w:szCs w:val="20"/>
+        </w:rPr>
+        <w:t>The solution needs to be able</w:t>
+      </w:r>
+      <w:r>
+        <w:rPr>
+          <w:color w:val="1F497D" w:themeColor="text2"/>
+          <w:sz w:val="20"/>
+          <w:szCs w:val="20"/>
+        </w:rPr>
+        <w:t xml:space="preserve"> catalog</w:t>
+      </w:r>
+      <w:r>
+        <w:rPr>
+          <w:color w:val="1F497D" w:themeColor="text2"/>
+          <w:sz w:val="20"/>
+          <w:szCs w:val="20"/>
+        </w:rPr>
+        <w:t xml:space="preserve"> files from various source media, such as local hard drives, shared drives</w:t>
+      </w:r>
+      <w:r>
+        <w:rPr>
+          <w:color w:val="1F497D" w:themeColor="text2"/>
+          <w:sz w:val="20"/>
+          <w:szCs w:val="20"/>
+        </w:rPr>
+        <w:t xml:space="preserve"> and DVDs</w:t>
+      </w:r>
+      <w:r>
+        <w:rPr>
+          <w:color w:val="1F497D" w:themeColor="text2"/>
+          <w:sz w:val="20"/>
+          <w:szCs w:val="20"/>
+        </w:rPr>
+        <w:t>.</w:t>
+      </w:r>
+      <w:r>
+        <w:rPr>
+          <w:color w:val="1F497D" w:themeColor="text2"/>
+          <w:sz w:val="20"/>
+          <w:szCs w:val="20"/>
+        </w:rPr>
+        <w:t xml:space="preserve"> In the case of removable media, the solution needs to be able identify </w:t>
+      </w:r>
+      <w:r>
+        <w:rPr>
+          <w:color w:val="1F497D" w:themeColor="text2"/>
+          <w:sz w:val="20"/>
+          <w:szCs w:val="20"/>
+        </w:rPr>
+        <w:t>physical media from which it was obtained.</w:t>
+      </w:r>
+      <w:r>
+        <w:rPr>
+          <w:color w:val="1F497D" w:themeColor="text2"/>
+          <w:sz w:val="20"/>
+          <w:szCs w:val="20"/>
+        </w:rPr>
+        <w:t xml:space="preserve"> </w:t>
+      </w:r>
+      <w:r>
+        <w:rPr>
+          <w:color w:val="1F497D" w:themeColor="text2"/>
+          <w:sz w:val="20"/>
+          <w:szCs w:val="20"/>
+        </w:rPr>
+        <w:t xml:space="preserve">Once all file data is collected </w:t>
+      </w:r>
+      <w:r>
+        <w:rPr>
+          <w:color w:val="1F497D" w:themeColor="text2"/>
+          <w:sz w:val="20"/>
+          <w:szCs w:val="20"/>
+        </w:rPr>
+        <w:t>it needs to</w:t>
+      </w:r>
+      <w:r>
+        <w:rPr>
+          <w:color w:val="1F497D" w:themeColor="text2"/>
+          <w:sz w:val="20"/>
+          <w:szCs w:val="20"/>
+        </w:rPr>
+        <w:t xml:space="preserve"> be viewed, </w:t>
+      </w:r>
+      <w:r>
+        <w:rPr>
+          <w:color w:val="1F497D" w:themeColor="text2"/>
+          <w:sz w:val="20"/>
+          <w:szCs w:val="20"/>
+        </w:rPr>
+        <w:t xml:space="preserve">filtered, </w:t>
+      </w:r>
+      <w:r>
+        <w:rPr>
+          <w:color w:val="1F497D" w:themeColor="text2"/>
+          <w:sz w:val="20"/>
+          <w:szCs w:val="20"/>
+        </w:rPr>
+        <w:t xml:space="preserve">sorted and grouped as a whole, </w:t>
+      </w:r>
+      <w:r>
+        <w:rPr>
+          <w:color w:val="1F497D" w:themeColor="text2"/>
+          <w:sz w:val="20"/>
+          <w:szCs w:val="20"/>
+        </w:rPr>
+        <w:t>so management staff</w:t>
+      </w:r>
+      <w:r>
+        <w:rPr>
+          <w:color w:val="1F497D" w:themeColor="text2"/>
+          <w:sz w:val="20"/>
+          <w:szCs w:val="20"/>
+        </w:rPr>
+        <w:t xml:space="preserve"> can develop file storage governance</w:t>
+      </w:r>
+      <w:r>
+        <w:rPr>
+          <w:color w:val="1F497D" w:themeColor="text2"/>
+          <w:sz w:val="20"/>
+          <w:szCs w:val="20"/>
+        </w:rPr>
+        <w:t xml:space="preserve"> (</w:t>
+      </w:r>
+      <w:r>
+        <w:rPr>
+          <w:color w:val="1F497D" w:themeColor="text2"/>
+          <w:sz w:val="20"/>
+          <w:szCs w:val="20"/>
+        </w:rPr>
+        <w:t>i.e.</w:t>
+      </w:r>
+      <w:r>
+        <w:rPr>
+          <w:color w:val="1F497D" w:themeColor="text2"/>
+          <w:sz w:val="20"/>
+          <w:szCs w:val="20"/>
+        </w:rPr>
+        <w:t xml:space="preserve"> folder structure, storage medium, file sizes and types)</w:t>
+      </w:r>
+      <w:r>
+        <w:rPr>
+          <w:color w:val="1F497D" w:themeColor="text2"/>
+          <w:sz w:val="20"/>
+          <w:szCs w:val="20"/>
+        </w:rPr>
+        <w:t xml:space="preserve"> as well as what resources are needed </w:t>
+      </w:r>
+      <w:r>
+        <w:rPr>
+          <w:color w:val="1F497D" w:themeColor="text2"/>
+          <w:sz w:val="20"/>
+          <w:szCs w:val="20"/>
+        </w:rPr>
+        <w:t xml:space="preserve">in order to bring everything into compliance. </w:t>
+      </w:r>
+      <w:r>
+        <w:rPr>
+          <w:color w:val="1F497D" w:themeColor="text2"/>
+          <w:sz w:val="20"/>
+          <w:szCs w:val="20"/>
+        </w:rPr>
+        <w:t>This</w:t>
+      </w:r>
+      <w:r>
+        <w:rPr>
+          <w:color w:val="1F497D" w:themeColor="text2"/>
+          <w:sz w:val="20"/>
+          <w:szCs w:val="20"/>
+        </w:rPr>
+        <w:t xml:space="preserve"> will also allow them to periodically re-catalog files so they can monitor for non-compliance or to identify areas where the governance may need to </w:t>
+      </w:r>
+      <w:r>
+        <w:rPr>
+          <w:color w:val="1F497D" w:themeColor="text2"/>
+          <w:sz w:val="20"/>
+          <w:szCs w:val="20"/>
+        </w:rPr>
+        <w:t>be amended</w:t>
+      </w:r>
+      <w:r>
+        <w:rPr>
+          <w:color w:val="1F497D" w:themeColor="text2"/>
+          <w:sz w:val="20"/>
+          <w:szCs w:val="20"/>
+        </w:rPr>
+        <w:t>.</w:t>
+      </w:r>
+      <w:r>
+        <w:rPr>
+          <w:sz w:val="20"/>
+          <w:szCs w:val="20"/>
+        </w:rPr>
+        <w:t xml:space="preserve"> </w:t>
+      </w:r>
     </w:p>
     <w:p>
       <w:pPr>
@@ -546,6 +1064,32 @@
       <w:pPr>
         <w:pStyle w:val="ListParagraph"/>
         <w:rPr>
+          <w:color w:val="1F497D" w:themeColor="text2"/>
+          <w:sz w:val="20"/>
+          <w:szCs w:val="20"/>
+        </w:rPr>
+      </w:pPr>
+      <w:r>
+        <w:rPr>
+          <w:color w:val="1F497D" w:themeColor="text2"/>
+          <w:sz w:val="20"/>
+          <w:szCs w:val="20"/>
+        </w:rPr>
+        <w:t>Web application</w:t>
+      </w:r>
+      <w:r>
+        <w:rPr>
+          <w:color w:val="1F497D" w:themeColor="text2"/>
+          <w:sz w:val="20"/>
+          <w:szCs w:val="20"/>
+        </w:rPr>
+        <w:t xml:space="preserve"> hosted on IIS.</w:t>
+      </w:r>
+    </w:p>
+    <w:p>
+      <w:pPr>
+        <w:pStyle w:val="ListParagraph"/>
+        <w:rPr>
           <w:sz w:val="20"/>
           <w:szCs w:val="20"/>
         </w:rPr>
@@ -619,6 +1163,162 @@
         </w:rPr>
         <w:br/>
       </w:r>
+      <w:r>
+        <w:rPr>
+          <w:color w:val="1F497D" w:themeColor="text2"/>
+          <w:sz w:val="20"/>
+          <w:szCs w:val="20"/>
+        </w:rPr>
+        <w:t xml:space="preserve">Server-side code will be written in </w:t>
+      </w:r>
+      <w:proofErr w:type="spellStart"/>
+      <w:r>
+        <w:rPr>
+          <w:color w:val="1F497D" w:themeColor="text2"/>
+          <w:sz w:val="20"/>
+          <w:szCs w:val="20"/>
+        </w:rPr>
+        <w:t>c#</w:t>
+      </w:r>
+      <w:proofErr w:type="spellEnd"/>
+      <w:r>
+        <w:rPr>
+          <w:color w:val="1F497D" w:themeColor="text2"/>
+          <w:sz w:val="20"/>
+          <w:szCs w:val="20"/>
+        </w:rPr>
+        <w:t xml:space="preserve"> and will</w:t>
+      </w:r>
+      <w:r>
+        <w:rPr>
+          <w:color w:val="1F497D" w:themeColor="text2"/>
+          <w:sz w:val="20"/>
+          <w:szCs w:val="20"/>
+        </w:rPr>
+        <w:t xml:space="preserve"> </w:t>
+      </w:r>
+      <w:r>
+        <w:rPr>
+          <w:color w:val="1F497D" w:themeColor="text2"/>
+          <w:sz w:val="20"/>
+          <w:szCs w:val="20"/>
+        </w:rPr>
+        <w:t xml:space="preserve">utilize XML </w:t>
+      </w:r>
+      <w:r>
+        <w:rPr>
+          <w:color w:val="1F497D" w:themeColor="text2"/>
+          <w:sz w:val="20"/>
+          <w:szCs w:val="20"/>
+        </w:rPr>
+        <w:t>data. Database communication will be accomplished using T-SQL queries</w:t>
+      </w:r>
+      <w:r>
+        <w:rPr>
+          <w:color w:val="1F497D" w:themeColor="text2"/>
+          <w:sz w:val="20"/>
+          <w:szCs w:val="20"/>
+        </w:rPr>
+        <w:t xml:space="preserve">. This will also serve HTML and CSS content as well as JSON data through RESTful web services. </w:t>
+      </w:r>
+      <w:r>
+        <w:rPr>
+          <w:color w:val="1F497D" w:themeColor="text2"/>
+          <w:sz w:val="20"/>
+          <w:szCs w:val="20"/>
+        </w:rPr>
+        <w:t xml:space="preserve">Client-side code will be developed using TypeScript, </w:t>
+      </w:r>
+      <w:r>
+        <w:rPr>
+          <w:color w:val="1F497D" w:themeColor="text2"/>
+          <w:sz w:val="20"/>
+          <w:szCs w:val="20"/>
+        </w:rPr>
+        <w:t xml:space="preserve">which will </w:t>
+      </w:r>
+      <w:r>
+        <w:rPr>
+          <w:color w:val="1F497D" w:themeColor="text2"/>
+          <w:sz w:val="20"/>
+          <w:szCs w:val="20"/>
+        </w:rPr>
+        <w:t>transpiled into JavaScript.</w:t>
+      </w:r>
+      <w:r>
+        <w:rPr>
+          <w:color w:val="1F497D" w:themeColor="text2"/>
+          <w:sz w:val="20"/>
+          <w:szCs w:val="20"/>
+        </w:rPr>
+        <w:t xml:space="preserve"> </w:t>
+      </w:r>
+      <w:r>
+        <w:rPr>
+          <w:color w:val="1F497D" w:themeColor="text2"/>
+          <w:sz w:val="20"/>
+          <w:szCs w:val="20"/>
+        </w:rPr>
+        <w:t xml:space="preserve">The </w:t>
+      </w:r>
+      <w:r>
+        <w:rPr>
+          <w:color w:val="1F497D" w:themeColor="text2"/>
+          <w:sz w:val="20"/>
+          <w:szCs w:val="20"/>
+        </w:rPr>
+        <w:t>Angular</w:t>
+      </w:r>
+      <w:r>
+        <w:rPr>
+          <w:color w:val="1F497D" w:themeColor="text2"/>
+          <w:sz w:val="20"/>
+          <w:szCs w:val="20"/>
+        </w:rPr>
+        <w:t xml:space="preserve"> framework</w:t>
+      </w:r>
+      <w:r>
+        <w:rPr>
+          <w:color w:val="1F497D" w:themeColor="text2"/>
+          <w:sz w:val="20"/>
+          <w:szCs w:val="20"/>
+        </w:rPr>
+        <w:t xml:space="preserve"> </w:t>
+      </w:r>
+      <w:r>
+        <w:rPr>
+          <w:color w:val="1F497D" w:themeColor="text2"/>
+          <w:sz w:val="20"/>
+          <w:szCs w:val="20"/>
+        </w:rPr>
+        <w:t xml:space="preserve">will be used along with </w:t>
+      </w:r>
+      <w:proofErr w:type="spellStart"/>
+      <w:r>
+        <w:rPr>
+          <w:color w:val="1F497D" w:themeColor="text2"/>
+          <w:sz w:val="20"/>
+          <w:szCs w:val="20"/>
+        </w:rPr>
+        <w:t>BootStrap</w:t>
+      </w:r>
+      <w:proofErr w:type="spellEnd"/>
+      <w:r>
+        <w:rPr>
+          <w:color w:val="1F497D" w:themeColor="text2"/>
+          <w:sz w:val="20"/>
+          <w:szCs w:val="20"/>
+        </w:rPr>
+        <w:t xml:space="preserve"> for client code to facilitate a dynamic, rich user interface that is compatible with both mobile and desktop displays.</w:t>
+      </w:r>
+      <w:r>
+        <w:rPr>
+          <w:color w:val="1F497D" w:themeColor="text2"/>
+          <w:sz w:val="20"/>
+          <w:szCs w:val="20"/>
+        </w:rPr>
+        <w:br/>
+      </w:r>
     </w:p>
     <w:p>
       <w:pPr>
@@ -646,6 +1346,38 @@
         </w:rPr>
         <w:br/>
       </w:r>
+      <w:r>
+        <w:rPr>
+          <w:color w:val="1F497D" w:themeColor="text2"/>
+          <w:sz w:val="20"/>
+          <w:szCs w:val="20"/>
+        </w:rPr>
+        <w:t>Application will be developed using Visual Studio</w:t>
+      </w:r>
+      <w:r>
+        <w:rPr>
+          <w:color w:val="1F497D" w:themeColor="text2"/>
+          <w:sz w:val="20"/>
+          <w:szCs w:val="20"/>
+        </w:rPr>
+        <w:t xml:space="preserve"> on a Windows 10 laptop. Further validation will be completed by deploying the web app to </w:t>
+      </w:r>
+      <w:r>
+        <w:rPr>
+          <w:color w:val="1F497D" w:themeColor="text2"/>
+          <w:sz w:val="20"/>
+          <w:szCs w:val="20"/>
+        </w:rPr>
+        <w:t>Windows Server 2016 and testing its operation there.</w:t>
+      </w:r>
+      <w:r>
+        <w:rPr>
+          <w:color w:val="1F497D" w:themeColor="text2"/>
+          <w:sz w:val="20"/>
+          <w:szCs w:val="20"/>
+        </w:rPr>
+        <w:br/>
+      </w:r>
     </w:p>
     <w:p>
       <w:pPr>
@@ -668,6 +1400,30 @@
       </w:r>
       <w:r>
         <w:rPr>
+          <w:sz w:val="20"/>
+          <w:szCs w:val="20"/>
+        </w:rPr>
+        <w:br/>
+      </w:r>
+      <w:r>
+        <w:rPr>
+          <w:color w:val="1F497D" w:themeColor="text2"/>
+          <w:sz w:val="20"/>
+          <w:szCs w:val="20"/>
+        </w:rPr>
+        <w:t>The target DBMS will be Microsoft SQL Server</w:t>
+      </w:r>
+      <w:r>
+        <w:rPr>
+          <w:color w:val="1F497D" w:themeColor="text2"/>
+          <w:sz w:val="20"/>
+          <w:szCs w:val="20"/>
+        </w:rPr>
+        <w:t xml:space="preserve"> 2016.</w:t>
+      </w:r>
+      <w:r>
+        <w:rPr>
+          <w:color w:val="1F497D" w:themeColor="text2"/>
           <w:sz w:val="20"/>
           <w:szCs w:val="20"/>
         </w:rPr>
@@ -728,6 +1484,21 @@
         </w:rPr>
         <w:t>Planning and Design:</w:t>
       </w:r>
+      <w:r>
+        <w:rPr>
+          <w:sz w:val="20"/>
+          <w:szCs w:val="20"/>
+        </w:rPr>
+        <w:t xml:space="preserve"> </w:t>
+      </w:r>
+      <w:r>
+        <w:rPr>
+          <w:color w:val="1F497D" w:themeColor="text2"/>
+          <w:sz w:val="20"/>
+          <w:szCs w:val="20"/>
+        </w:rPr>
+        <w:t>10</w:t>
+      </w:r>
     </w:p>
     <w:p>
       <w:pPr>
@@ -749,6 +1520,29 @@
         </w:rPr>
         <w:t>Development:</w:t>
       </w:r>
+      <w:r>
+        <w:rPr>
+          <w:sz w:val="20"/>
+          <w:szCs w:val="20"/>
+        </w:rPr>
+        <w:t xml:space="preserve"> </w:t>
+      </w:r>
+      <w:r>
+        <w:rPr>
+          <w:color w:val="1F497D" w:themeColor="text2"/>
+          <w:sz w:val="20"/>
+          <w:szCs w:val="20"/>
+        </w:rPr>
+        <w:t>10</w:t>
+      </w:r>
+      <w:r>
+        <w:rPr>
+          <w:color w:val="1F497D" w:themeColor="text2"/>
+          <w:sz w:val="20"/>
+          <w:szCs w:val="20"/>
+        </w:rPr>
+        <w:t>0</w:t>
+      </w:r>
     </w:p>
     <w:p>
       <w:pPr>
@@ -770,6 +1564,21 @@
         </w:rPr>
         <w:t>Documentation:</w:t>
       </w:r>
+      <w:r>
+        <w:rPr>
+          <w:sz w:val="20"/>
+          <w:szCs w:val="20"/>
+        </w:rPr>
+        <w:t xml:space="preserve"> </w:t>
+      </w:r>
+      <w:r>
+        <w:rPr>
+          <w:color w:val="1F497D" w:themeColor="text2"/>
+          <w:sz w:val="20"/>
+          <w:szCs w:val="20"/>
+        </w:rPr>
+        <w:t>10</w:t>
+      </w:r>
     </w:p>
     <w:p>
       <w:pPr>
@@ -791,6 +1600,37 @@
         </w:rPr>
         <w:t>Total:</w:t>
       </w:r>
+      <w:r>
+        <w:rPr>
+          <w:sz w:val="20"/>
+          <w:szCs w:val="20"/>
+        </w:rPr>
+        <w:t xml:space="preserve"> </w:t>
+      </w:r>
+      <w:r>
+        <w:rPr>
+          <w:color w:val="1F497D" w:themeColor="text2"/>
+          <w:sz w:val="20"/>
+          <w:szCs w:val="20"/>
+        </w:rPr>
+        <w:t>1</w:t>
+      </w:r>
+      <w:r>
+        <w:rPr>
+          <w:color w:val="1F497D" w:themeColor="text2"/>
+          <w:sz w:val="20"/>
+          <w:szCs w:val="20"/>
+        </w:rPr>
+        <w:t>2</w:t>
+      </w:r>
+      <w:r>
+        <w:rPr>
+          <w:color w:val="1F497D" w:themeColor="text2"/>
+          <w:sz w:val="20"/>
+          <w:szCs w:val="20"/>
+        </w:rPr>
+        <w:t>0</w:t>
+      </w:r>
     </w:p>
     <w:p>
       <w:pPr>
@@ -828,6 +1668,45 @@
         </w:rPr>
         <w:t>completion date:</w:t>
       </w:r>
+      <w:r>
+        <w:rPr>
+          <w:sz w:val="20"/>
+          <w:szCs w:val="20"/>
+        </w:rPr>
+        <w:t xml:space="preserve"> </w:t>
+      </w:r>
+      <w:r>
+        <w:rPr>
+          <w:color w:val="1F497D" w:themeColor="text2"/>
+          <w:sz w:val="20"/>
+          <w:szCs w:val="20"/>
+        </w:rPr>
+        <w:t>Wednesday</w:t>
+      </w:r>
+      <w:r>
+        <w:rPr>
+          <w:color w:val="1F497D" w:themeColor="text2"/>
+          <w:sz w:val="20"/>
+          <w:szCs w:val="20"/>
+        </w:rPr>
+        <w:t xml:space="preserve">, January </w:t>
+      </w:r>
+      <w:r>
+        <w:rPr>
+          <w:color w:val="1F497D" w:themeColor="text2"/>
+          <w:sz w:val="20"/>
+          <w:szCs w:val="20"/>
+        </w:rPr>
+        <w:t>21</w:t>
+      </w:r>
+      <w:r>
+        <w:rPr>
+          <w:color w:val="1F497D" w:themeColor="text2"/>
+          <w:sz w:val="20"/>
+          <w:szCs w:val="20"/>
+        </w:rPr>
+        <w:t>, 2021</w:t>
+      </w:r>
     </w:p>
     <w:p>
       <w:pPr>
@@ -878,50 +1757,680 @@
           <w:sz w:val="20"/>
           <w:szCs w:val="20"/>
         </w:rPr>
+        <w:br/>
+      </w:r>
+      <w:r>
+        <w:rPr>
+          <w:color w:val="1F497D" w:themeColor="text2"/>
+          <w:sz w:val="20"/>
+          <w:szCs w:val="20"/>
+        </w:rPr>
+        <w:t xml:space="preserve">Development will use an </w:t>
+      </w:r>
+      <w:r>
+        <w:rPr>
+          <w:color w:val="1F497D" w:themeColor="text2"/>
+          <w:sz w:val="20"/>
+          <w:szCs w:val="20"/>
+        </w:rPr>
+        <w:t>adapted</w:t>
+      </w:r>
+      <w:r>
+        <w:rPr>
+          <w:color w:val="1F497D" w:themeColor="text2"/>
+          <w:sz w:val="20"/>
+          <w:szCs w:val="20"/>
+        </w:rPr>
         <w:t xml:space="preserve"> </w:t>
+      </w:r>
+      <w:proofErr w:type="spellStart"/>
+      <w:r>
+        <w:rPr>
+          <w:color w:val="1F497D" w:themeColor="text2"/>
+          <w:sz w:val="20"/>
+          <w:szCs w:val="20"/>
+        </w:rPr>
+        <w:t>Iterataive</w:t>
+      </w:r>
+      <w:proofErr w:type="spellEnd"/>
+      <w:r>
+        <w:rPr>
+          <w:color w:val="1F497D" w:themeColor="text2"/>
+          <w:sz w:val="20"/>
+          <w:szCs w:val="20"/>
+        </w:rPr>
+        <w:t xml:space="preserve"> </w:t>
+      </w:r>
+      <w:r>
+        <w:rPr>
+          <w:color w:val="1F497D" w:themeColor="text2"/>
+          <w:sz w:val="20"/>
+          <w:szCs w:val="20"/>
+        </w:rPr>
+        <w:t>Agile approach</w:t>
+      </w:r>
+      <w:r>
+        <w:rPr>
+          <w:color w:val="1F497D" w:themeColor="text2"/>
+          <w:sz w:val="20"/>
+          <w:szCs w:val="20"/>
+        </w:rPr>
+        <w:t>, whereby the software developers will strive to adhere to Agile values and principles</w:t>
+      </w:r>
+      <w:r>
+        <w:rPr>
+          <w:color w:val="1F497D" w:themeColor="text2"/>
+          <w:sz w:val="20"/>
+          <w:szCs w:val="20"/>
+        </w:rPr>
+        <w:t>.</w:t>
+      </w:r>
+      <w:r>
+        <w:rPr>
+          <w:color w:val="1F497D" w:themeColor="text2"/>
+          <w:sz w:val="20"/>
+          <w:szCs w:val="20"/>
+        </w:rPr>
+        <w:t xml:space="preserve"> From the customer’s perspective, the product “release” is defined as the completion of the project, rather than the completion of an epic, milestone or sprint. Furthermore, time frames of epics </w:t>
+      </w:r>
+      <w:r>
+        <w:rPr>
+          <w:color w:val="1F497D" w:themeColor="text2"/>
+          <w:sz w:val="20"/>
+          <w:szCs w:val="20"/>
+        </w:rPr>
+        <w:t xml:space="preserve">will be constrained </w:t>
+      </w:r>
+      <w:proofErr w:type="gramStart"/>
+      <w:r>
+        <w:rPr>
+          <w:color w:val="1F497D" w:themeColor="text2"/>
+          <w:sz w:val="20"/>
+          <w:szCs w:val="20"/>
+        </w:rPr>
+        <w:t>so as to</w:t>
+      </w:r>
+      <w:proofErr w:type="gramEnd"/>
+      <w:r>
+        <w:rPr>
+          <w:color w:val="1F497D" w:themeColor="text2"/>
+          <w:sz w:val="20"/>
+          <w:szCs w:val="20"/>
+        </w:rPr>
+        <w:t xml:space="preserve"> give the customer a higher degree of predictability of product cost and delivery</w:t>
+      </w:r>
+      <w:r>
+        <w:rPr>
+          <w:color w:val="1F497D" w:themeColor="text2"/>
+          <w:sz w:val="20"/>
+          <w:szCs w:val="20"/>
+        </w:rPr>
+        <w:t>.</w:t>
       </w:r>
     </w:p>
     <w:p>
       <w:pPr>
-        <w:rPr>
-          <w:rFonts w:ascii="Verdana" w:hAnsi="Verdana"/>
-          <w:sz w:val="20"/>
-          <w:szCs w:val="20"/>
-        </w:rPr>
-      </w:pPr>
+        <w:pStyle w:val="ListParagraph"/>
+        <w:numPr>
+          <w:ilvl w:val="1"/>
+          <w:numId w:val="10"/>
+        </w:numPr>
+        <w:rPr>
+          <w:sz w:val="20"/>
+          <w:szCs w:val="20"/>
+        </w:rPr>
+      </w:pPr>
+      <w:r>
+        <w:rPr>
+          <w:rFonts w:cstheme="minorHAnsi"/>
+          <w:color w:val="1F497D" w:themeColor="text2"/>
+          <w:sz w:val="20"/>
+          <w:szCs w:val="20"/>
+        </w:rPr>
+        <w:t>Work with customer to create use cases</w:t>
+      </w:r>
+      <w:r>
+        <w:rPr>
+          <w:rFonts w:cstheme="minorHAnsi"/>
+          <w:color w:val="1F497D" w:themeColor="text2"/>
+          <w:sz w:val="20"/>
+          <w:szCs w:val="20"/>
+        </w:rPr>
+        <w:t xml:space="preserve"> and user stories</w:t>
+      </w:r>
+      <w:r>
+        <w:rPr>
+          <w:rFonts w:cstheme="minorHAnsi"/>
+          <w:color w:val="1F497D" w:themeColor="text2"/>
+          <w:sz w:val="20"/>
+          <w:szCs w:val="20"/>
+        </w:rPr>
+        <w:t xml:space="preserve"> </w:t>
+      </w:r>
+      <w:r>
+        <w:rPr>
+          <w:rFonts w:cstheme="minorHAnsi"/>
+          <w:color w:val="1F497D" w:themeColor="text2"/>
+          <w:sz w:val="20"/>
+          <w:szCs w:val="20"/>
+        </w:rPr>
+        <w:t>to define what the customer needs to do</w:t>
+      </w:r>
+      <w:r>
+        <w:rPr>
+          <w:rFonts w:cstheme="minorHAnsi"/>
+          <w:color w:val="1F497D" w:themeColor="text2"/>
+          <w:sz w:val="20"/>
+          <w:szCs w:val="20"/>
+        </w:rPr>
+        <w:t>.</w:t>
+      </w:r>
+      <w:r>
+        <w:rPr>
+          <w:rFonts w:cstheme="minorHAnsi"/>
+          <w:color w:val="1F497D" w:themeColor="text2"/>
+          <w:sz w:val="20"/>
+          <w:szCs w:val="20"/>
+        </w:rPr>
+        <w:t xml:space="preserve"> Ensure that a concrete listing of file types to be supported is</w:t>
+      </w:r>
+      <w:r>
+        <w:rPr>
+          <w:rFonts w:cstheme="minorHAnsi"/>
+          <w:color w:val="1F497D" w:themeColor="text2"/>
+          <w:sz w:val="20"/>
+          <w:szCs w:val="20"/>
+        </w:rPr>
+        <w:t xml:space="preserve"> determined.</w:t>
+      </w:r>
+      <w:r>
+        <w:rPr>
+          <w:rFonts w:cstheme="minorHAnsi"/>
+          <w:color w:val="1F497D" w:themeColor="text2"/>
+          <w:sz w:val="20"/>
+          <w:szCs w:val="20"/>
+        </w:rPr>
+        <w:t xml:space="preserve"> This is to include the meta data to be extracted from each file type and how the customer needs to </w:t>
+      </w:r>
+      <w:proofErr w:type="spellStart"/>
+      <w:r>
+        <w:rPr>
+          <w:rFonts w:cstheme="minorHAnsi"/>
+          <w:color w:val="1F497D" w:themeColor="text2"/>
+          <w:sz w:val="20"/>
+          <w:szCs w:val="20"/>
+        </w:rPr>
+        <w:t>uze</w:t>
+      </w:r>
+      <w:proofErr w:type="spellEnd"/>
+      <w:r>
+        <w:rPr>
+          <w:rFonts w:cstheme="minorHAnsi"/>
+          <w:color w:val="1F497D" w:themeColor="text2"/>
+          <w:sz w:val="20"/>
+          <w:szCs w:val="20"/>
+        </w:rPr>
+        <w:t xml:space="preserve"> the meta data.</w:t>
+      </w:r>
     </w:p>
     <w:p>
       <w:pPr>
         <w:pStyle w:val="ListParagraph"/>
         <w:numPr>
-          <w:ilvl w:val="0"/>
-          <w:numId w:val="16"/>
+          <w:ilvl w:val="1"/>
+          <w:numId w:val="10"/>
         </w:numPr>
         <w:rPr>
-          <w:b/>
-          <w:sz w:val="20"/>
-          <w:szCs w:val="20"/>
-        </w:rPr>
-      </w:pPr>
-      <w:r>
-        <w:rPr>
-          <w:b/>
-          <w:sz w:val="20"/>
-          <w:szCs w:val="20"/>
-        </w:rPr>
-        <w:t>This project does not involve human subjects research and is exempt from WGU IRB review</w:t>
-      </w:r>
-      <w:r>
-        <w:rPr>
-          <w:b/>
+          <w:sz w:val="20"/>
+          <w:szCs w:val="20"/>
+        </w:rPr>
+      </w:pPr>
+      <w:r>
+        <w:rPr>
+          <w:rFonts w:cstheme="minorHAnsi"/>
+          <w:color w:val="1F497D" w:themeColor="text2"/>
+          <w:sz w:val="20"/>
+          <w:szCs w:val="20"/>
+        </w:rPr>
+        <w:t xml:space="preserve">Create wireframe and UML diagrams. </w:t>
+      </w:r>
+      <w:r>
+        <w:rPr>
+          <w:rFonts w:cstheme="minorHAnsi"/>
+          <w:color w:val="1F497D" w:themeColor="text2"/>
+          <w:sz w:val="20"/>
+          <w:szCs w:val="20"/>
+        </w:rPr>
+        <w:t xml:space="preserve">Create </w:t>
+      </w:r>
+      <w:r>
+        <w:rPr>
+          <w:rFonts w:cstheme="minorHAnsi"/>
+          <w:color w:val="1F497D" w:themeColor="text2"/>
+          <w:sz w:val="20"/>
+          <w:szCs w:val="20"/>
+        </w:rPr>
+        <w:t xml:space="preserve">a list of </w:t>
+      </w:r>
+      <w:r>
+        <w:rPr>
+          <w:rFonts w:cstheme="minorHAnsi"/>
+          <w:color w:val="1F497D" w:themeColor="text2"/>
+          <w:sz w:val="20"/>
+          <w:szCs w:val="20"/>
+        </w:rPr>
+        <w:t>requirements (functional and non-functional)</w:t>
+      </w:r>
+      <w:r>
+        <w:rPr>
+          <w:rFonts w:cstheme="minorHAnsi"/>
+          <w:color w:val="1F497D" w:themeColor="text2"/>
+          <w:sz w:val="20"/>
+          <w:szCs w:val="20"/>
+        </w:rPr>
+        <w:t xml:space="preserve"> </w:t>
+      </w:r>
+      <w:r>
+        <w:rPr>
+          <w:rFonts w:cstheme="minorHAnsi"/>
+          <w:color w:val="1F497D" w:themeColor="text2"/>
+          <w:sz w:val="20"/>
+          <w:szCs w:val="20"/>
+        </w:rPr>
+        <w:t>for</w:t>
+      </w:r>
+      <w:r>
+        <w:rPr>
+          <w:rFonts w:cstheme="minorHAnsi"/>
+          <w:color w:val="1F497D" w:themeColor="text2"/>
+          <w:sz w:val="20"/>
+          <w:szCs w:val="20"/>
+        </w:rPr>
+        <w:t xml:space="preserve"> complet</w:t>
+      </w:r>
+      <w:r>
+        <w:rPr>
+          <w:rFonts w:cstheme="minorHAnsi"/>
+          <w:color w:val="1F497D" w:themeColor="text2"/>
+          <w:sz w:val="20"/>
+          <w:szCs w:val="20"/>
+        </w:rPr>
+        <w:t>ion of</w:t>
+      </w:r>
+      <w:r>
+        <w:rPr>
+          <w:rFonts w:cstheme="minorHAnsi"/>
+          <w:color w:val="1F497D" w:themeColor="text2"/>
+          <w:sz w:val="20"/>
+          <w:szCs w:val="20"/>
+        </w:rPr>
+        <w:t xml:space="preserve"> the initial release</w:t>
+      </w:r>
+      <w:r>
+        <w:rPr>
+          <w:rFonts w:cstheme="minorHAnsi"/>
+          <w:color w:val="1F497D" w:themeColor="text2"/>
           <w:sz w:val="20"/>
           <w:szCs w:val="20"/>
         </w:rPr>
         <w:t>.</w:t>
+      </w:r>
+      <w:r>
+        <w:rPr>
+          <w:rFonts w:cstheme="minorHAnsi"/>
+          <w:color w:val="1F497D" w:themeColor="text2"/>
+          <w:sz w:val="20"/>
+          <w:szCs w:val="20"/>
+        </w:rPr>
+        <w:t xml:space="preserve"> Include time and cost estimates for each </w:t>
+      </w:r>
+      <w:r>
+        <w:rPr>
+          <w:rFonts w:cstheme="minorHAnsi"/>
+          <w:color w:val="1F497D" w:themeColor="text2"/>
+          <w:sz w:val="20"/>
+          <w:szCs w:val="20"/>
+        </w:rPr>
+        <w:t>requirement</w:t>
+      </w:r>
+      <w:r>
+        <w:rPr>
+          <w:rFonts w:cstheme="minorHAnsi"/>
+          <w:color w:val="1F497D" w:themeColor="text2"/>
+          <w:sz w:val="20"/>
+          <w:szCs w:val="20"/>
+        </w:rPr>
+        <w:t>.</w:t>
+      </w:r>
+      <w:r>
+        <w:rPr>
+          <w:rFonts w:cstheme="minorHAnsi"/>
+          <w:color w:val="1F497D" w:themeColor="text2"/>
+          <w:sz w:val="20"/>
+          <w:szCs w:val="20"/>
+        </w:rPr>
+        <w:t xml:space="preserve"> </w:t>
+      </w:r>
+      <w:r>
+        <w:rPr>
+          <w:rFonts w:cstheme="minorHAnsi"/>
+          <w:color w:val="1F497D" w:themeColor="text2"/>
+          <w:sz w:val="20"/>
+          <w:szCs w:val="20"/>
+        </w:rPr>
+        <w:t xml:space="preserve">Associate </w:t>
+      </w:r>
+      <w:r>
+        <w:rPr>
+          <w:rFonts w:cstheme="minorHAnsi"/>
+          <w:color w:val="1F497D" w:themeColor="text2"/>
+          <w:sz w:val="20"/>
+          <w:szCs w:val="20"/>
+        </w:rPr>
+        <w:t>requirement</w:t>
+      </w:r>
+      <w:r>
+        <w:rPr>
+          <w:rFonts w:cstheme="minorHAnsi"/>
+          <w:color w:val="1F497D" w:themeColor="text2"/>
+          <w:sz w:val="20"/>
+          <w:szCs w:val="20"/>
+        </w:rPr>
+        <w:t xml:space="preserve"> with use cases and</w:t>
+      </w:r>
+      <w:r>
+        <w:rPr>
+          <w:rFonts w:cstheme="minorHAnsi"/>
+          <w:color w:val="1F497D" w:themeColor="text2"/>
+          <w:sz w:val="20"/>
+          <w:szCs w:val="20"/>
+        </w:rPr>
+        <w:t>/or</w:t>
+      </w:r>
+      <w:r>
+        <w:rPr>
+          <w:rFonts w:cstheme="minorHAnsi"/>
+          <w:color w:val="1F497D" w:themeColor="text2"/>
+          <w:sz w:val="20"/>
+          <w:szCs w:val="20"/>
+        </w:rPr>
+        <w:t xml:space="preserve"> user stories.</w:t>
       </w:r>
     </w:p>
     <w:p>
       <w:pPr>
+        <w:pStyle w:val="ListParagraph"/>
+        <w:numPr>
+          <w:ilvl w:val="1"/>
+          <w:numId w:val="10"/>
+        </w:numPr>
+        <w:rPr>
+          <w:sz w:val="20"/>
+          <w:szCs w:val="20"/>
+        </w:rPr>
+      </w:pPr>
+      <w:r>
+        <w:rPr>
+          <w:rFonts w:cstheme="minorHAnsi"/>
+          <w:color w:val="1F497D" w:themeColor="text2"/>
+          <w:sz w:val="20"/>
+          <w:szCs w:val="20"/>
+        </w:rPr>
+        <w:t xml:space="preserve">Review </w:t>
+      </w:r>
+      <w:r>
+        <w:rPr>
+          <w:rFonts w:cstheme="minorHAnsi"/>
+          <w:color w:val="1F497D" w:themeColor="text2"/>
+          <w:sz w:val="20"/>
+          <w:szCs w:val="20"/>
+        </w:rPr>
+        <w:t xml:space="preserve">diagrams and </w:t>
+      </w:r>
+      <w:r>
+        <w:rPr>
+          <w:rFonts w:cstheme="minorHAnsi"/>
+          <w:color w:val="1F497D" w:themeColor="text2"/>
+          <w:sz w:val="20"/>
+          <w:szCs w:val="20"/>
+        </w:rPr>
+        <w:t>requirements</w:t>
+      </w:r>
+      <w:r>
+        <w:rPr>
+          <w:rFonts w:cstheme="minorHAnsi"/>
+          <w:color w:val="1F497D" w:themeColor="text2"/>
+          <w:sz w:val="20"/>
+          <w:szCs w:val="20"/>
+        </w:rPr>
+        <w:t xml:space="preserve"> with customer. Customer may request modifications, defer </w:t>
+      </w:r>
+      <w:r>
+        <w:rPr>
+          <w:rFonts w:cstheme="minorHAnsi"/>
+          <w:color w:val="1F497D" w:themeColor="text2"/>
+          <w:sz w:val="20"/>
+          <w:szCs w:val="20"/>
+        </w:rPr>
+        <w:t>requirements</w:t>
+      </w:r>
+      <w:r>
+        <w:rPr>
+          <w:rFonts w:cstheme="minorHAnsi"/>
+          <w:color w:val="1F497D" w:themeColor="text2"/>
+          <w:sz w:val="20"/>
+          <w:szCs w:val="20"/>
+        </w:rPr>
+        <w:t xml:space="preserve"> </w:t>
+      </w:r>
+      <w:r>
+        <w:rPr>
+          <w:rFonts w:cstheme="minorHAnsi"/>
+          <w:color w:val="1F497D" w:themeColor="text2"/>
+          <w:sz w:val="20"/>
+          <w:szCs w:val="20"/>
+        </w:rPr>
+        <w:t>for a future release, or omit them if they are too expensive. If customer makes any modifications, revert to step “b”.</w:t>
+      </w:r>
+    </w:p>
+    <w:p>
+      <w:pPr>
+        <w:pStyle w:val="ListParagraph"/>
+        <w:numPr>
+          <w:ilvl w:val="1"/>
+          <w:numId w:val="10"/>
+        </w:numPr>
+        <w:rPr>
+          <w:sz w:val="20"/>
+          <w:szCs w:val="20"/>
+        </w:rPr>
+      </w:pPr>
+      <w:r>
+        <w:rPr>
+          <w:rFonts w:cstheme="minorHAnsi"/>
+          <w:color w:val="1F497D" w:themeColor="text2"/>
+          <w:sz w:val="20"/>
+          <w:szCs w:val="20"/>
+        </w:rPr>
+        <w:t>Organize</w:t>
+      </w:r>
+      <w:r>
+        <w:rPr>
+          <w:rFonts w:cstheme="minorHAnsi"/>
+          <w:color w:val="1F497D" w:themeColor="text2"/>
+          <w:sz w:val="20"/>
+          <w:szCs w:val="20"/>
+        </w:rPr>
+        <w:t xml:space="preserve"> </w:t>
+      </w:r>
+      <w:r>
+        <w:rPr>
+          <w:rFonts w:cstheme="minorHAnsi"/>
+          <w:color w:val="1F497D" w:themeColor="text2"/>
+          <w:sz w:val="20"/>
+          <w:szCs w:val="20"/>
+        </w:rPr>
+        <w:t>requirements</w:t>
+      </w:r>
+      <w:r>
+        <w:rPr>
+          <w:rFonts w:cstheme="minorHAnsi"/>
+          <w:color w:val="1F497D" w:themeColor="text2"/>
+          <w:sz w:val="20"/>
+          <w:szCs w:val="20"/>
+        </w:rPr>
+        <w:t xml:space="preserve"> into epics</w:t>
+      </w:r>
+      <w:r>
+        <w:rPr>
+          <w:rFonts w:cstheme="minorHAnsi"/>
+          <w:color w:val="1F497D" w:themeColor="text2"/>
+          <w:sz w:val="20"/>
+          <w:szCs w:val="20"/>
+        </w:rPr>
+        <w:t>.</w:t>
+      </w:r>
+      <w:r>
+        <w:rPr>
+          <w:rFonts w:cstheme="minorHAnsi"/>
+          <w:color w:val="1F497D" w:themeColor="text2"/>
+          <w:sz w:val="20"/>
+          <w:szCs w:val="20"/>
+        </w:rPr>
+        <w:t xml:space="preserve"> Epics will be developed within separate software modules, where possible.</w:t>
+      </w:r>
+    </w:p>
+    <w:p>
+      <w:pPr>
+        <w:pStyle w:val="ListParagraph"/>
+        <w:numPr>
+          <w:ilvl w:val="1"/>
+          <w:numId w:val="10"/>
+        </w:numPr>
+        <w:rPr>
+          <w:sz w:val="20"/>
+          <w:szCs w:val="20"/>
+        </w:rPr>
+      </w:pPr>
+      <w:r>
+        <w:rPr>
+          <w:rFonts w:cstheme="minorHAnsi"/>
+          <w:color w:val="1F497D" w:themeColor="text2"/>
+          <w:sz w:val="20"/>
+          <w:szCs w:val="20"/>
+        </w:rPr>
+        <w:t>At the start of each epic, define milestones (if needed) and tasks. Epics will be fulfilled in 1 or more sprints.</w:t>
+      </w:r>
+    </w:p>
+    <w:p>
+      <w:pPr>
+        <w:pStyle w:val="ListParagraph"/>
+        <w:numPr>
+          <w:ilvl w:val="1"/>
+          <w:numId w:val="10"/>
+        </w:numPr>
+        <w:rPr>
+          <w:sz w:val="20"/>
+          <w:szCs w:val="20"/>
+        </w:rPr>
+      </w:pPr>
+      <w:r>
+        <w:rPr>
+          <w:rFonts w:cstheme="minorHAnsi"/>
+          <w:color w:val="1F497D" w:themeColor="text2"/>
+          <w:sz w:val="20"/>
+          <w:szCs w:val="20"/>
+        </w:rPr>
+        <w:t xml:space="preserve">Perform final unit tests and user </w:t>
+      </w:r>
+      <w:proofErr w:type="spellStart"/>
+      <w:r>
+        <w:rPr>
+          <w:rFonts w:cstheme="minorHAnsi"/>
+          <w:color w:val="1F497D" w:themeColor="text2"/>
+          <w:sz w:val="20"/>
+          <w:szCs w:val="20"/>
+        </w:rPr>
+        <w:t>acceptane</w:t>
+      </w:r>
+      <w:proofErr w:type="spellEnd"/>
+      <w:r>
+        <w:rPr>
+          <w:rFonts w:cstheme="minorHAnsi"/>
+          <w:color w:val="1F497D" w:themeColor="text2"/>
+          <w:sz w:val="20"/>
+          <w:szCs w:val="20"/>
+        </w:rPr>
+        <w:t xml:space="preserve"> tests</w:t>
+      </w:r>
+      <w:r>
+        <w:rPr>
+          <w:rFonts w:cstheme="minorHAnsi"/>
+          <w:color w:val="1F497D" w:themeColor="text2"/>
+          <w:sz w:val="20"/>
+          <w:szCs w:val="20"/>
+        </w:rPr>
+        <w:t>.</w:t>
+      </w:r>
+    </w:p>
+    <w:p>
+      <w:pPr>
+        <w:pStyle w:val="ListParagraph"/>
+        <w:numPr>
+          <w:ilvl w:val="1"/>
+          <w:numId w:val="10"/>
+        </w:numPr>
+        <w:rPr>
+          <w:sz w:val="20"/>
+          <w:szCs w:val="20"/>
+        </w:rPr>
+      </w:pPr>
+      <w:r>
+        <w:rPr>
+          <w:rFonts w:cstheme="minorHAnsi"/>
+          <w:color w:val="1F497D" w:themeColor="text2"/>
+          <w:sz w:val="20"/>
+          <w:szCs w:val="20"/>
+        </w:rPr>
+        <w:t>Deploy to customer site.</w:t>
+      </w:r>
+    </w:p>
+    <w:p>
+      <w:pPr>
+        <w:ind w:left="360"/>
+        <w:rPr>
+          <w:b/>
+          <w:sz w:val="20"/>
+          <w:szCs w:val="20"/>
+        </w:rPr>
+      </w:pPr>
+      <w:r>
+        <w:rPr>
+          <w:rFonts w:ascii="Wingdings" w:hAnsi="Wingdings"/>
+          <w:sz w:val="24"/>
+          <w:szCs w:val="24"/>
+        </w:rPr>
+        <w:t>ý</w:t>
+      </w:r>
+      <w:r>
+        <w:rPr>
+          <w:rFonts w:ascii="Wingdings" w:hAnsi="Wingdings"/>
+          <w:sz w:val="20"/>
+          <w:szCs w:val="20"/>
+        </w:rPr>
+        <w:t xml:space="preserve"> </w:t>
+      </w:r>
+      <w:r>
+        <w:rPr>
+          <w:b/>
+          <w:sz w:val="20"/>
+          <w:szCs w:val="20"/>
+        </w:rPr>
+        <w:t>This project does not involve human subjects research and is exempt from WGU IRB review.</w:t>
+      </w:r>
+    </w:p>
+    <w:p>
+      <w:pPr>
         <w:outlineLvl w:val="0"/>
         <w:rPr>
           <w:b/>
@@ -929,6 +2438,28 @@
           <w:szCs w:val="20"/>
         </w:rPr>
       </w:pPr>
+    </w:p>
+    <w:p>
+      <w:pPr>
+        <w:outlineLvl w:val="0"/>
+        <w:rPr>
+          <w:b/>
+          <w:sz w:val="20"/>
+          <w:szCs w:val="20"/>
+        </w:rPr>
+      </w:pPr>
+    </w:p>
+    <w:p>
+      <w:pPr>
+        <w:outlineLvl w:val="0"/>
+        <w:rPr>
+          <w:b/>
+          <w:sz w:val="20"/>
+          <w:szCs w:val="20"/>
+        </w:rPr>
+      </w:pPr>
+      <w:bookmarkStart w:id="0" w:name="_GoBack"/>
+      <w:bookmarkEnd w:id="0"/>
     </w:p>
     <w:p>
       <w:pPr>
@@ -1436,7 +2967,7 @@
 </file>
 
 <file path=word/numbering.xml><?xml version="1.0" encoding="utf-8"?>
-<w:numbering xmlns:wpc="http://schemas.microsoft.com/office/word/2010/wordprocessingCanvas" xmlns:cx="http://schemas.microsoft.com/office/drawing/2014/chartex" xmlns:cx1="http://schemas.microsoft.com/office/drawing/2015/9/8/chartex" xmlns:cx2="http://schemas.microsoft.com/office/drawing/2015/10/21/chartex" xmlns:cx3="http://schemas.microsoft.com/office/drawing/2016/5/9/chartex" xmlns:cx4="http://schemas.microsoft.com/office/drawing/2016/5/10/chartex" xmlns:cx5="http://schemas.microsoft.com/office/drawing/2016/5/11/chartex" xmlns:cx6="http://schemas.microsoft.com/office/drawing/2016/5/12/chartex" xmlns:cx7="http://schemas.microsoft.com/office/drawing/2016/5/13/chartex" xmlns:cx8="http://schemas.microsoft.com/office/drawing/2016/5/14/chartex" xmlns:mc="http://schemas.openxmlformats.org/markup-compatibility/2006" xmlns:aink="http://schemas.microsoft.com/office/drawing/2016/ink" xmlns:am3d="http://schemas.microsoft.com/office/drawing/2017/model3d" xmlns:o="urn:schemas-microsoft-com:office:office" xmlns:r="http://schemas.openxmlformats.org/officeDocument/2006/relationships" xmlns:m="http://schemas.openxmlformats.org/officeDocument/2006/math" xmlns:v="urn:schemas-microsoft-com:vml" xmlns:wp14="http://schemas.microsoft.com/office/word/2010/wordprocessingDrawing" xmlns:wp="http://schemas.openxmlformats.org/drawingml/2006/wordprocessingDrawing" xmlns:w10="urn:schemas-microsoft-com:office:word" xmlns:w="http://schemas.openxmlformats.org/wordprocessingml/2006/main" xmlns:w14="http://schemas.microsoft.com/office/word/2010/wordml" xmlns:w15="http://schemas.microsoft.com/office/word/2012/wordml" xmlns:w16cex="http://schemas.microsoft.com/office/word/2018/wordml/cex" xmlns:w16cid="http://schemas.microsoft.com/office/word/2016/wordml/cid" xmlns:w16="http://schemas.microsoft.com/office/word/2018/wordml" xmlns:w16se="http://schemas.microsoft.com/office/word/2015/wordml/symex" xmlns:wpg="http://schemas.microsoft.com/office/word/2010/wordprocessingGroup" xmlns:wpi="http://schemas.microsoft.com/office/word/2010/wordprocessingInk" xmlns:wne="http://schemas.microsoft.com/office/word/2006/wordml" xmlns:wps="http://schemas.microsoft.com/office/word/2010/wordprocessingShape" mc:Ignorable="w14 w15 w16se w16cid w16 w16cex wp14">
+<w:numbering xmlns:wpc="http://schemas.microsoft.com/office/word/2010/wordprocessingCanvas" xmlns:cx="http://schemas.microsoft.com/office/drawing/2014/chartex" xmlns:cx1="http://schemas.microsoft.com/office/drawing/2015/9/8/chartex" xmlns:cx2="http://schemas.microsoft.com/office/drawing/2015/10/21/chartex" xmlns:cx3="http://schemas.microsoft.com/office/drawing/2016/5/9/chartex" xmlns:cx4="http://schemas.microsoft.com/office/drawing/2016/5/10/chartex" xmlns:cx5="http://schemas.microsoft.com/office/drawing/2016/5/11/chartex" xmlns:cx6="http://schemas.microsoft.com/office/drawing/2016/5/12/chartex" xmlns:cx7="http://schemas.microsoft.com/office/drawing/2016/5/13/chartex" xmlns:cx8="http://schemas.microsoft.com/office/drawing/2016/5/14/chartex" xmlns:mc="http://schemas.openxmlformats.org/markup-compatibility/2006" xmlns:aink="http://schemas.microsoft.com/office/drawing/2016/ink" xmlns:am3d="http://schemas.microsoft.com/office/drawing/2017/model3d" xmlns:o="urn:schemas-microsoft-com:office:office" xmlns:r="http://schemas.openxmlformats.org/officeDocument/2006/relationships" xmlns:m="http://schemas.openxmlformats.org/officeDocument/2006/math" xmlns:v="urn:schemas-microsoft-com:vml" xmlns:wp14="http://schemas.microsoft.com/office/word/2010/wordprocessingDrawing" xmlns:wp="http://schemas.openxmlformats.org/drawingml/2006/wordprocessingDrawing" xmlns:w10="urn:schemas-microsoft-com:office:word" xmlns:w="http://schemas.openxmlformats.org/wordprocessingml/2006/main" xmlns:w14="http://schemas.microsoft.com/office/word/2010/wordml" xmlns:w15="http://schemas.microsoft.com/office/word/2012/wordml" xmlns:w16cid="http://schemas.microsoft.com/office/word/2016/wordml/cid" xmlns:w16se="http://schemas.microsoft.com/office/word/2015/wordml/symex" xmlns:wpg="http://schemas.microsoft.com/office/word/2010/wordprocessingGroup" xmlns:wpi="http://schemas.microsoft.com/office/word/2010/wordprocessingInk" xmlns:wne="http://schemas.microsoft.com/office/word/2006/wordml" xmlns:wps="http://schemas.microsoft.com/office/word/2010/wordprocessingShape" mc:Ignorable="w14 w15 w16se w16cid wp14">
   <w:abstractNum w:abstractNumId="0" w15:restartNumberingAfterBreak="0">
     <w:nsid w:val="08747D9B"/>
     <w:multiLevelType w:val="hybridMultilevel"/>
@@ -3006,7 +4537,7 @@
 </file>
 
 <file path=word/styles.xml><?xml version="1.0" encoding="utf-8"?>
-<w:styles xmlns:mc="http://schemas.openxmlformats.org/markup-compatibility/2006" xmlns:r="http://schemas.openxmlformats.org/officeDocument/2006/relationships" xmlns:w="http://schemas.openxmlformats.org/wordprocessingml/2006/main" xmlns:w14="http://schemas.microsoft.com/office/word/2010/wordml" xmlns:w15="http://schemas.microsoft.com/office/word/2012/wordml" xmlns:w16cex="http://schemas.microsoft.com/office/word/2018/wordml/cex" xmlns:w16cid="http://schemas.microsoft.com/office/word/2016/wordml/cid" xmlns:w16="http://schemas.microsoft.com/office/word/2018/wordml" xmlns:w16se="http://schemas.microsoft.com/office/word/2015/wordml/symex" mc:Ignorable="w14 w15 w16se w16cid w16 w16cex">
+<w:styles xmlns:mc="http://schemas.openxmlformats.org/markup-compatibility/2006" xmlns:r="http://schemas.openxmlformats.org/officeDocument/2006/relationships" xmlns:w="http://schemas.openxmlformats.org/wordprocessingml/2006/main" xmlns:w14="http://schemas.microsoft.com/office/word/2010/wordml" xmlns:w15="http://schemas.microsoft.com/office/word/2012/wordml" xmlns:w16cid="http://schemas.microsoft.com/office/word/2016/wordml/cid" xmlns:w16se="http://schemas.microsoft.com/office/word/2015/wordml/symex" mc:Ignorable="w14 w15 w16se w16cid">
   <w:docDefaults>
     <w:rPrDefault>
       <w:rPr>
@@ -3128,6 +4659,7 @@
     <w:lsdException w:name="HTML Sample" w:semiHidden="1" w:unhideWhenUsed="1"/>
     <w:lsdException w:name="HTML Typewriter" w:semiHidden="1" w:unhideWhenUsed="1"/>
     <w:lsdException w:name="HTML Variable" w:semiHidden="1" w:unhideWhenUsed="1"/>
+    <w:lsdException w:name="Normal Table" w:semiHidden="1" w:unhideWhenUsed="1"/>
     <w:lsdException w:name="annotation subject" w:semiHidden="1" w:unhideWhenUsed="1"/>
     <w:lsdException w:name="No List" w:semiHidden="1" w:unhideWhenUsed="1"/>
     <w:lsdException w:name="Outline List 1" w:semiHidden="1" w:unhideWhenUsed="1"/>
@@ -3170,8 +4702,11 @@
     <w:lsdException w:name="Table Contemporary" w:semiHidden="1" w:unhideWhenUsed="1"/>
     <w:lsdException w:name="Table Elegant" w:semiHidden="1" w:unhideWhenUsed="1"/>
     <w:lsdException w:name="Table Professional" w:semiHidden="1" w:unhideWhenUsed="1"/>
+    <w:lsdException w:name="Table Subtle 1" w:semiHidden="1" w:unhideWhenUsed="1"/>
     <w:lsdException w:name="Table Subtle 2" w:semiHidden="1" w:unhideWhenUsed="1"/>
     <w:lsdException w:name="Table Web 1" w:semiHidden="1" w:unhideWhenUsed="1"/>
+    <w:lsdException w:name="Table Web 2" w:semiHidden="1" w:unhideWhenUsed="1"/>
+    <w:lsdException w:name="Table Web 3" w:semiHidden="1" w:unhideWhenUsed="1"/>
     <w:lsdException w:name="Balloon Text" w:semiHidden="1" w:unhideWhenUsed="1"/>
     <w:lsdException w:name="Table Grid" w:uiPriority="59"/>
     <w:lsdException w:name="Table Theme" w:semiHidden="1" w:unhideWhenUsed="1"/>
@@ -3880,42 +5415,12 @@
 </file>
 
 <file path=customXml/item1.xml><?xml version="1.0" encoding="utf-8"?>
-<p:properties xmlns:p="http://schemas.microsoft.com/office/2006/metadata/properties" xmlns:xsi="http://www.w3.org/2001/XMLSchema-instance" xmlns:pc="http://schemas.microsoft.com/office/infopath/2007/PartnerControls">
-  <documentManagement>
-    <Vendor xmlns="0feec74c-ecc7-44c3-9c64-3623cf89ed41">In-house</Vendor>
-    <Course_x0020_title xmlns="0feec74c-ecc7-44c3-9c64-3623cf89ed41">IT Capstone Written Project</Course_x0020_title>
-    <Launch_x0020_Date xmlns="0feec74c-ecc7-44c3-9c64-3623cf89ed41" xsi:nil="true"/>
-    <Discipline xmlns="0feec74c-ecc7-44c3-9c64-3623cf89ed41">IT</Discipline>
-    <Course_x0020_short_x0020_name xmlns="0feec74c-ecc7-44c3-9c64-3623cf89ed41" xsi:nil="true"/>
-    <SME xmlns="0feec74c-ecc7-44c3-9c64-3623cf89ed41" xsi:nil="true"/>
-    <Course_x0020_code xmlns="0feec74c-ecc7-44c3-9c64-3623cf89ed41">C436</Course_x0020_code>
-    <qrac xmlns="0feec74c-ecc7-44c3-9c64-3623cf89ed41" xsi:nil="true"/>
-    <Step_x0020_Completed xmlns="0feec74c-ecc7-44c3-9c64-3623cf89ed41">
-      <Value>N/A</Value>
-    </Step_x0020_Completed>
-    <Course_x0020_number xmlns="0feec74c-ecc7-44c3-9c64-3623cf89ed41">4902</Course_x0020_number>
-    <d5fh xmlns="0feec74c-ecc7-44c3-9c64-3623cf89ed41" xsi:nil="true"/>
-    <Publication_x0020_Date xmlns="0feec74c-ecc7-44c3-9c64-3623cf89ed41" xsi:nil="true"/>
-    <Assessment_x0020_Type xmlns="0feec74c-ecc7-44c3-9c64-3623cf89ed41">
-      <Value>Objective</Value>
-    </Assessment_x0020_Type>
-    <Editor0 xmlns="0feec74c-ecc7-44c3-9c64-3623cf89ed41">
-      <UserInfo>
-        <DisplayName/>
-        <AccountId xsi:nil="true"/>
-        <AccountType/>
-      </UserInfo>
-    </Editor0>
-    <Doc_x0020_Type xmlns="0feec74c-ecc7-44c3-9c64-3623cf89ed41">
-      <Value>Attachment</Value>
-    </Doc_x0020_Type>
-    <Performance_x0020_Steps_x0020_Completed xmlns="0feec74c-ecc7-44c3-9c64-3623cf89ed41">
-      <Value>N/A</Value>
-    </Performance_x0020_Steps_x0020_Completed>
-    <_ip_UnifiedCompliancePolicyUIAction xmlns="http://schemas.microsoft.com/sharepoint/v3" xsi:nil="true"/>
-    <_ip_UnifiedCompliancePolicyProperties xmlns="http://schemas.microsoft.com/sharepoint/v3" xsi:nil="true"/>
-  </documentManagement>
-</p:properties>
+<?mso-contentType ?>
+<FormTemplates xmlns="http://schemas.microsoft.com/sharepoint/v3/contenttype/forms">
+  <Display>DocumentLibraryForm</Display>
+  <Edit>DocumentLibraryForm</Edit>
+  <New>DocumentLibraryForm</New>
+</FormTemplates>
 </file>
 
 <file path=customXml/item2.xml><?xml version="1.0" encoding="utf-8"?>
@@ -4357,12 +5862,42 @@
 </file>
 
 <file path=customXml/item3.xml><?xml version="1.0" encoding="utf-8"?>
-<?mso-contentType ?>
-<FormTemplates xmlns="http://schemas.microsoft.com/sharepoint/v3/contenttype/forms">
-  <Display>DocumentLibraryForm</Display>
-  <Edit>DocumentLibraryForm</Edit>
-  <New>DocumentLibraryForm</New>
-</FormTemplates>
+<p:properties xmlns:p="http://schemas.microsoft.com/office/2006/metadata/properties" xmlns:xsi="http://www.w3.org/2001/XMLSchema-instance" xmlns:pc="http://schemas.microsoft.com/office/infopath/2007/PartnerControls">
+  <documentManagement>
+    <Vendor xmlns="0feec74c-ecc7-44c3-9c64-3623cf89ed41">In-house</Vendor>
+    <Course_x0020_title xmlns="0feec74c-ecc7-44c3-9c64-3623cf89ed41">IT Capstone Written Project</Course_x0020_title>
+    <Launch_x0020_Date xmlns="0feec74c-ecc7-44c3-9c64-3623cf89ed41" xsi:nil="true"/>
+    <Discipline xmlns="0feec74c-ecc7-44c3-9c64-3623cf89ed41">IT</Discipline>
+    <Course_x0020_short_x0020_name xmlns="0feec74c-ecc7-44c3-9c64-3623cf89ed41" xsi:nil="true"/>
+    <SME xmlns="0feec74c-ecc7-44c3-9c64-3623cf89ed41" xsi:nil="true"/>
+    <Course_x0020_code xmlns="0feec74c-ecc7-44c3-9c64-3623cf89ed41">C436</Course_x0020_code>
+    <qrac xmlns="0feec74c-ecc7-44c3-9c64-3623cf89ed41" xsi:nil="true"/>
+    <Step_x0020_Completed xmlns="0feec74c-ecc7-44c3-9c64-3623cf89ed41">
+      <Value>N/A</Value>
+    </Step_x0020_Completed>
+    <Course_x0020_number xmlns="0feec74c-ecc7-44c3-9c64-3623cf89ed41">4902</Course_x0020_number>
+    <d5fh xmlns="0feec74c-ecc7-44c3-9c64-3623cf89ed41" xsi:nil="true"/>
+    <Publication_x0020_Date xmlns="0feec74c-ecc7-44c3-9c64-3623cf89ed41" xsi:nil="true"/>
+    <Assessment_x0020_Type xmlns="0feec74c-ecc7-44c3-9c64-3623cf89ed41">
+      <Value>Objective</Value>
+    </Assessment_x0020_Type>
+    <Editor0 xmlns="0feec74c-ecc7-44c3-9c64-3623cf89ed41">
+      <UserInfo>
+        <DisplayName/>
+        <AccountId xsi:nil="true"/>
+        <AccountType/>
+      </UserInfo>
+    </Editor0>
+    <Doc_x0020_Type xmlns="0feec74c-ecc7-44c3-9c64-3623cf89ed41">
+      <Value>Attachment</Value>
+    </Doc_x0020_Type>
+    <Performance_x0020_Steps_x0020_Completed xmlns="0feec74c-ecc7-44c3-9c64-3623cf89ed41">
+      <Value>N/A</Value>
+    </Performance_x0020_Steps_x0020_Completed>
+    <_ip_UnifiedCompliancePolicyUIAction xmlns="http://schemas.microsoft.com/sharepoint/v3" xsi:nil="true"/>
+    <_ip_UnifiedCompliancePolicyProperties xmlns="http://schemas.microsoft.com/sharepoint/v3" xsi:nil="true"/>
+  </documentManagement>
+</p:properties>
 </file>
 
 <file path=customXml/item4.xml><?xml version="1.0" encoding="utf-8"?>
@@ -4370,12 +5905,9 @@
 </file>
 
 <file path=customXml/itemProps1.xml><?xml version="1.0" encoding="utf-8"?>
-<ds:datastoreItem xmlns:ds="http://schemas.openxmlformats.org/officeDocument/2006/customXml" ds:itemID="{7429C47A-0BBF-472D-976F-A5154FC59C31}">
+<ds:datastoreItem xmlns:ds="http://schemas.openxmlformats.org/officeDocument/2006/customXml" ds:itemID="{FD19A873-EB79-4756-9A99-C67EB3ACABC9}">
   <ds:schemaRefs>
-    <ds:schemaRef ds:uri="http://schemas.microsoft.com/office/2006/metadata/properties"/>
-    <ds:schemaRef ds:uri="http://schemas.microsoft.com/office/infopath/2007/PartnerControls"/>
-    <ds:schemaRef ds:uri="0feec74c-ecc7-44c3-9c64-3623cf89ed41"/>
-    <ds:schemaRef ds:uri="http://schemas.microsoft.com/sharepoint/v3"/>
+    <ds:schemaRef ds:uri="http://schemas.microsoft.com/sharepoint/v3/contenttype/forms"/>
   </ds:schemaRefs>
 </ds:datastoreItem>
 </file>
@@ -4401,15 +5933,18 @@
 </file>
 
 <file path=customXml/itemProps3.xml><?xml version="1.0" encoding="utf-8"?>
-<ds:datastoreItem xmlns:ds="http://schemas.openxmlformats.org/officeDocument/2006/customXml" ds:itemID="{FD19A873-EB79-4756-9A99-C67EB3ACABC9}">
+<ds:datastoreItem xmlns:ds="http://schemas.openxmlformats.org/officeDocument/2006/customXml" ds:itemID="{7429C47A-0BBF-472D-976F-A5154FC59C31}">
   <ds:schemaRefs>
-    <ds:schemaRef ds:uri="http://schemas.microsoft.com/sharepoint/v3/contenttype/forms"/>
+    <ds:schemaRef ds:uri="http://schemas.microsoft.com/office/2006/metadata/properties"/>
+    <ds:schemaRef ds:uri="http://schemas.microsoft.com/office/infopath/2007/PartnerControls"/>
+    <ds:schemaRef ds:uri="0feec74c-ecc7-44c3-9c64-3623cf89ed41"/>
+    <ds:schemaRef ds:uri="http://schemas.microsoft.com/sharepoint/v3"/>
   </ds:schemaRefs>
 </ds:datastoreItem>
 </file>
 
 <file path=customXml/itemProps4.xml><?xml version="1.0" encoding="utf-8"?>
-<ds:datastoreItem xmlns:ds="http://schemas.openxmlformats.org/officeDocument/2006/customXml" ds:itemID="{D72A9024-33B3-4FE6-A184-C4B576289D6A}">
+<ds:datastoreItem xmlns:ds="http://schemas.openxmlformats.org/officeDocument/2006/customXml" ds:itemID="{5DE65FA2-7FEE-4202-8724-3EA01E118DFE}">
   <ds:schemaRefs>
     <ds:schemaRef ds:uri="http://schemas.openxmlformats.org/officeDocument/2006/bibliography"/>
   </ds:schemaRefs>

</xml_diff>